<commit_message>
Fix payment request Jinja template fields - Add PaymentRequest model and optimize template data mapping
</commit_message>
<xml_diff>
--- a/templates_jinja/1.2_liquidation_vo_jinja.docx
+++ b/templates_jinja/1.2_liquidation_vo_jinja.docx
@@ -58,63 +58,7 @@
                 <w:sz w:val="24"/>
                 <w:szCs w:val="24"/>
               </w:rPr>
-              <w:t>C</w:t>
-            </w:r>
-            <w:r>
-              <w:rPr>
-                <w:sz w:val="24"/>
-                <w:szCs w:val="24"/>
-              </w:rPr>
-              <w:t>Ộ</w:t>
-            </w:r>
-            <w:r>
-              <w:rPr>
-                <w:sz w:val="24"/>
-                <w:szCs w:val="24"/>
-              </w:rPr>
-              <w:t>NG HÒA XÃ H</w:t>
-            </w:r>
-            <w:r>
-              <w:rPr>
-                <w:sz w:val="24"/>
-                <w:szCs w:val="24"/>
-              </w:rPr>
-              <w:t>Ộ</w:t>
-            </w:r>
-            <w:r>
-              <w:rPr>
-                <w:sz w:val="24"/>
-                <w:szCs w:val="24"/>
-              </w:rPr>
-              <w:t>I CH</w:t>
-            </w:r>
-            <w:r>
-              <w:rPr>
-                <w:sz w:val="24"/>
-                <w:szCs w:val="24"/>
-              </w:rPr>
-              <w:t>Ủ</w:t>
-            </w:r>
-            <w:r>
-              <w:rPr>
-                <w:sz w:val="24"/>
-                <w:szCs w:val="24"/>
-              </w:rPr>
-              <w:t xml:space="preserve"> NGHĨA VI</w:t>
-            </w:r>
-            <w:r>
-              <w:rPr>
-                <w:sz w:val="24"/>
-                <w:szCs w:val="24"/>
-              </w:rPr>
-              <w:t>Ệ</w:t>
-            </w:r>
-            <w:r>
-              <w:rPr>
-                <w:sz w:val="24"/>
-                <w:szCs w:val="24"/>
-              </w:rPr>
-              <w:t>T NAM</w:t>
+              <w:t>CỘNG HÒA XÃ HỘI CHỦ NGHĨA VIỆT NAM</w:t>
             </w:r>
           </w:p>
           <w:p>
@@ -133,71 +77,7 @@
                 <w:sz w:val="24"/>
                 <w:szCs w:val="24"/>
               </w:rPr>
-              <w:t>Đ</w:t>
-            </w:r>
-            <w:r>
-              <w:rPr>
-                <w:b/>
-                <w:sz w:val="24"/>
-                <w:szCs w:val="24"/>
-              </w:rPr>
-              <w:t>ộ</w:t>
-            </w:r>
-            <w:r>
-              <w:rPr>
-                <w:b/>
-                <w:sz w:val="24"/>
-                <w:szCs w:val="24"/>
-              </w:rPr>
-              <w:t>c l</w:t>
-            </w:r>
-            <w:r>
-              <w:rPr>
-                <w:b/>
-                <w:sz w:val="24"/>
-                <w:szCs w:val="24"/>
-              </w:rPr>
-              <w:t>ậ</w:t>
-            </w:r>
-            <w:r>
-              <w:rPr>
-                <w:b/>
-                <w:sz w:val="24"/>
-                <w:szCs w:val="24"/>
-              </w:rPr>
-              <w:t>p – T</w:t>
-            </w:r>
-            <w:r>
-              <w:rPr>
-                <w:b/>
-                <w:sz w:val="24"/>
-                <w:szCs w:val="24"/>
-              </w:rPr>
-              <w:t>ự</w:t>
-            </w:r>
-            <w:r>
-              <w:rPr>
-                <w:b/>
-                <w:sz w:val="24"/>
-                <w:szCs w:val="24"/>
-              </w:rPr>
-              <w:t xml:space="preserve"> do – H</w:t>
-            </w:r>
-            <w:r>
-              <w:rPr>
-                <w:b/>
-                <w:sz w:val="24"/>
-                <w:szCs w:val="24"/>
-              </w:rPr>
-              <w:t>ạ</w:t>
-            </w:r>
-            <w:r>
-              <w:rPr>
-                <w:b/>
-                <w:sz w:val="24"/>
-                <w:szCs w:val="24"/>
-              </w:rPr>
-              <w:t>nh phúc</w:t>
+              <w:t>Độc lập – Tự do – Hạnh phúc</w:t>
             </w:r>
           </w:p>
         </w:tc>
@@ -279,55 +159,7 @@
                 <w:sz w:val="24"/>
                 <w:szCs w:val="24"/>
               </w:rPr>
-              <w:t>BIÊN B</w:t>
-            </w:r>
-            <w:r>
-              <w:rPr>
-                <w:b/>
-                <w:sz w:val="24"/>
-                <w:szCs w:val="24"/>
-              </w:rPr>
-              <w:t>Ả</w:t>
-            </w:r>
-            <w:r>
-              <w:rPr>
-                <w:b/>
-                <w:sz w:val="24"/>
-                <w:szCs w:val="24"/>
-              </w:rPr>
-              <w:t>N THANH LÝ H</w:t>
-            </w:r>
-            <w:r>
-              <w:rPr>
-                <w:b/>
-                <w:sz w:val="24"/>
-                <w:szCs w:val="24"/>
-              </w:rPr>
-              <w:t>Ợ</w:t>
-            </w:r>
-            <w:r>
-              <w:rPr>
-                <w:b/>
-                <w:sz w:val="24"/>
-                <w:szCs w:val="24"/>
-              </w:rPr>
-              <w:t>P Đ</w:t>
-            </w:r>
-            <w:r>
-              <w:rPr>
-                <w:b/>
-                <w:sz w:val="24"/>
-                <w:szCs w:val="24"/>
-              </w:rPr>
-              <w:t>Ồ</w:t>
-            </w:r>
-            <w:r>
-              <w:rPr>
-                <w:b/>
-                <w:sz w:val="24"/>
-                <w:szCs w:val="24"/>
-              </w:rPr>
-              <w:t>NG</w:t>
+              <w:t>BIÊN BẢN THANH LÝ HỢP ĐỒNG</w:t>
             </w:r>
           </w:p>
           <w:p>
@@ -401,21 +233,7 @@
                 <w:sz w:val="24"/>
                 <w:szCs w:val="24"/>
               </w:rPr>
-              <w:t>S</w:t>
-            </w:r>
-            <w:r>
-              <w:rPr>
-                <w:sz w:val="24"/>
-                <w:szCs w:val="24"/>
-              </w:rPr>
-              <w:t>ố</w:t>
-            </w:r>
-            <w:r>
-              <w:rPr>
-                <w:sz w:val="24"/>
-                <w:szCs w:val="24"/>
-              </w:rPr>
-              <w:t>: ....../2025/BBTL/PAMCO</w:t>
+              <w:t>Số: ....../2025/BBTL/PAMCO</w:t>
             </w:r>
           </w:p>
         </w:tc>
@@ -525,135 +343,7 @@
                 <w:sz w:val="24"/>
                 <w:szCs w:val="24"/>
               </w:rPr>
-              <w:t>Căn c</w:t>
-            </w:r>
-            <w:r>
-              <w:rPr>
-                <w:color w:val="000000"/>
-                <w:sz w:val="24"/>
-                <w:szCs w:val="24"/>
-              </w:rPr>
-              <w:t>ứ</w:t>
-            </w:r>
-            <w:r>
-              <w:rPr>
-                <w:color w:val="000000"/>
-                <w:sz w:val="24"/>
-                <w:szCs w:val="24"/>
-              </w:rPr>
-              <w:t xml:space="preserve"> B</w:t>
-            </w:r>
-            <w:r>
-              <w:rPr>
-                <w:color w:val="000000"/>
-                <w:sz w:val="24"/>
-                <w:szCs w:val="24"/>
-              </w:rPr>
-              <w:t>ộ</w:t>
-            </w:r>
-            <w:r>
-              <w:rPr>
-                <w:color w:val="000000"/>
-                <w:sz w:val="24"/>
-                <w:szCs w:val="24"/>
-              </w:rPr>
-              <w:t xml:space="preserve"> lu</w:t>
-            </w:r>
-            <w:r>
-              <w:rPr>
-                <w:color w:val="000000"/>
-                <w:sz w:val="24"/>
-                <w:szCs w:val="24"/>
-              </w:rPr>
-              <w:t>ậ</w:t>
-            </w:r>
-            <w:r>
-              <w:rPr>
-                <w:color w:val="000000"/>
-                <w:sz w:val="24"/>
-                <w:szCs w:val="24"/>
-              </w:rPr>
-              <w:t>t dân s</w:t>
-            </w:r>
-            <w:r>
-              <w:rPr>
-                <w:color w:val="000000"/>
-                <w:sz w:val="24"/>
-                <w:szCs w:val="24"/>
-              </w:rPr>
-              <w:t>ự</w:t>
-            </w:r>
-            <w:r>
-              <w:rPr>
-                <w:color w:val="000000"/>
-                <w:sz w:val="24"/>
-                <w:szCs w:val="24"/>
-              </w:rPr>
-              <w:t xml:space="preserve"> c</w:t>
-            </w:r>
-            <w:r>
-              <w:rPr>
-                <w:color w:val="000000"/>
-                <w:sz w:val="24"/>
-                <w:szCs w:val="24"/>
-              </w:rPr>
-              <w:t>ủ</w:t>
-            </w:r>
-            <w:r>
-              <w:rPr>
-                <w:color w:val="000000"/>
-                <w:sz w:val="24"/>
-                <w:szCs w:val="24"/>
-              </w:rPr>
-              <w:t>a Nư</w:t>
-            </w:r>
-            <w:r>
-              <w:rPr>
-                <w:color w:val="000000"/>
-                <w:sz w:val="24"/>
-                <w:szCs w:val="24"/>
-              </w:rPr>
-              <w:t>ớ</w:t>
-            </w:r>
-            <w:r>
-              <w:rPr>
-                <w:color w:val="000000"/>
-                <w:sz w:val="24"/>
-                <w:szCs w:val="24"/>
-              </w:rPr>
-              <w:t>c C</w:t>
-            </w:r>
-            <w:r>
-              <w:rPr>
-                <w:color w:val="000000"/>
-                <w:sz w:val="24"/>
-                <w:szCs w:val="24"/>
-              </w:rPr>
-              <w:t>ộ</w:t>
-            </w:r>
-            <w:r>
-              <w:rPr>
-                <w:color w:val="000000"/>
-                <w:sz w:val="24"/>
-                <w:szCs w:val="24"/>
-              </w:rPr>
-              <w:t>ng hòa XHCN Vi</w:t>
-            </w:r>
-            <w:r>
-              <w:rPr>
-                <w:color w:val="000000"/>
-                <w:sz w:val="24"/>
-                <w:szCs w:val="24"/>
-              </w:rPr>
-              <w:t>ệ</w:t>
-            </w:r>
-            <w:r>
-              <w:rPr>
-                <w:color w:val="000000"/>
-                <w:sz w:val="24"/>
-                <w:szCs w:val="24"/>
-              </w:rPr>
-              <w:t>t Nam năm 2015;</w:t>
+              <w:t>Căn cứ Bộ luật dân sự của Nước Cộng hòa XHCN Việt Nam năm 2015;</w:t>
             </w:r>
           </w:p>
           <w:p>
@@ -683,71 +373,7 @@
                 <w:sz w:val="24"/>
                 <w:szCs w:val="24"/>
               </w:rPr>
-              <w:t>Căn c</w:t>
-            </w:r>
-            <w:r>
-              <w:rPr>
-                <w:color w:val="000000"/>
-                <w:sz w:val="24"/>
-                <w:szCs w:val="24"/>
-              </w:rPr>
-              <w:t>ứ</w:t>
-            </w:r>
-            <w:r>
-              <w:rPr>
-                <w:color w:val="000000"/>
-                <w:sz w:val="24"/>
-                <w:szCs w:val="24"/>
-              </w:rPr>
-              <w:t xml:space="preserve"> h</w:t>
-            </w:r>
-            <w:r>
-              <w:rPr>
-                <w:color w:val="000000"/>
-                <w:sz w:val="24"/>
-                <w:szCs w:val="24"/>
-              </w:rPr>
-              <w:t>ợ</w:t>
-            </w:r>
-            <w:r>
-              <w:rPr>
-                <w:color w:val="000000"/>
-                <w:sz w:val="24"/>
-                <w:szCs w:val="24"/>
-              </w:rPr>
-              <w:t>p đ</w:t>
-            </w:r>
-            <w:r>
-              <w:rPr>
-                <w:color w:val="000000"/>
-                <w:sz w:val="24"/>
-                <w:szCs w:val="24"/>
-              </w:rPr>
-              <w:t>ồ</w:t>
-            </w:r>
-            <w:r>
-              <w:rPr>
-                <w:color w:val="000000"/>
-                <w:sz w:val="24"/>
-                <w:szCs w:val="24"/>
-              </w:rPr>
-              <w:t>ng s</w:t>
-            </w:r>
-            <w:r>
-              <w:rPr>
-                <w:color w:val="000000"/>
-                <w:sz w:val="24"/>
-                <w:szCs w:val="24"/>
-              </w:rPr>
-              <w:t>ố</w:t>
-            </w:r>
-            <w:r>
-              <w:rPr>
-                <w:color w:val="000000"/>
-                <w:sz w:val="24"/>
-                <w:szCs w:val="24"/>
-              </w:rPr>
-              <w:t xml:space="preserve">: </w:t>
+              <w:t xml:space="preserve">Căn cứ hợp đồng số: </w:t>
             </w:r>
             <w:r>
               <w:rPr>
@@ -810,71 +436,7 @@
                 <w:sz w:val="24"/>
                 <w:szCs w:val="24"/>
               </w:rPr>
-              <w:t>Căn c</w:t>
-            </w:r>
-            <w:r>
-              <w:rPr>
-                <w:color w:val="000000"/>
-                <w:sz w:val="24"/>
-                <w:szCs w:val="24"/>
-              </w:rPr>
-              <w:t>ứ</w:t>
-            </w:r>
-            <w:r>
-              <w:rPr>
-                <w:color w:val="000000"/>
-                <w:sz w:val="24"/>
-                <w:szCs w:val="24"/>
-              </w:rPr>
-              <w:t xml:space="preserve"> vào nhu c</w:t>
-            </w:r>
-            <w:r>
-              <w:rPr>
-                <w:color w:val="000000"/>
-                <w:sz w:val="24"/>
-                <w:szCs w:val="24"/>
-              </w:rPr>
-              <w:t>ầ</w:t>
-            </w:r>
-            <w:r>
-              <w:rPr>
-                <w:color w:val="000000"/>
-                <w:sz w:val="24"/>
-                <w:szCs w:val="24"/>
-              </w:rPr>
-              <w:t>u và kh</w:t>
-            </w:r>
-            <w:r>
-              <w:rPr>
-                <w:color w:val="000000"/>
-                <w:sz w:val="24"/>
-                <w:szCs w:val="24"/>
-              </w:rPr>
-              <w:t>ả</w:t>
-            </w:r>
-            <w:r>
-              <w:rPr>
-                <w:color w:val="000000"/>
-                <w:sz w:val="24"/>
-                <w:szCs w:val="24"/>
-              </w:rPr>
-              <w:t xml:space="preserve"> năng c</w:t>
-            </w:r>
-            <w:r>
-              <w:rPr>
-                <w:color w:val="000000"/>
-                <w:sz w:val="24"/>
-                <w:szCs w:val="24"/>
-              </w:rPr>
-              <w:t>ủ</w:t>
-            </w:r>
-            <w:r>
-              <w:rPr>
-                <w:color w:val="000000"/>
-                <w:sz w:val="24"/>
-                <w:szCs w:val="24"/>
-              </w:rPr>
-              <w:t>a hai bên</w:t>
+              <w:t>Căn cứ vào nhu cầu và khả năng của hai bên</w:t>
             </w:r>
           </w:p>
         </w:tc>
@@ -993,76 +555,20 @@
               <w:rPr>
                 <w:b/>
               </w:rPr>
-              <w:t>Hôm nay, ngày</w:t>
-            </w:r>
-            <w:r>
-              <w:rPr>
-                <w:b/>
-              </w:rPr>
-              <w:t xml:space="preserve"> …..</w:t>
+              <w:t>Hôm nay, ngày …..</w:t>
             </w:r>
             <w:r>
               <w:rPr>
                 <w:b/>
                 <w:highlight w:val="yellow"/>
               </w:rPr>
-              <w:t xml:space="preserve"> tháng</w:t>
-            </w:r>
-            <w:r>
-              <w:rPr>
-                <w:b/>
-                <w:highlight w:val="yellow"/>
-              </w:rPr>
-              <w:t>….</w:t>
-            </w:r>
-            <w:r>
-              <w:rPr>
-                <w:b/>
-                <w:highlight w:val="yellow"/>
-              </w:rPr>
-              <w:t xml:space="preserve"> năm2025</w:t>
-            </w:r>
-            <w:r>
-              <w:rPr>
-                <w:b/>
-              </w:rPr>
-              <w:t>. T</w:t>
-            </w:r>
-            <w:r>
-              <w:rPr>
-                <w:b/>
-              </w:rPr>
-              <w:t>ạ</w:t>
-            </w:r>
-            <w:r>
-              <w:rPr>
-                <w:b/>
-              </w:rPr>
-              <w:t>i Hà N</w:t>
-            </w:r>
-            <w:r>
-              <w:rPr>
-                <w:b/>
-              </w:rPr>
-              <w:t>ộ</w:t>
-            </w:r>
-            <w:r>
-              <w:rPr>
-                <w:b/>
-              </w:rPr>
-              <w:t>i, chúng tôi g</w:t>
-            </w:r>
-            <w:r>
-              <w:rPr>
-                <w:b/>
-              </w:rPr>
-              <w:t>ồ</w:t>
-            </w:r>
-            <w:r>
-              <w:rPr>
-                <w:b/>
-              </w:rPr>
-              <w:t>m:</w:t>
+              <w:t xml:space="preserve"> tháng…. năm2025</w:t>
+            </w:r>
+            <w:r>
+              <w:rPr>
+                <w:b/>
+              </w:rPr>
+              <w:t>. Tại Hà Nội, chúng tôi gồm:</w:t>
             </w:r>
           </w:p>
         </w:tc>
@@ -1136,156 +642,25 @@
               <w:rPr>
                 <w:b/>
               </w:rPr>
-              <w:t>BÊN CHO THUÊ: CÔNG TY C</w:t>
-            </w:r>
-            <w:r>
-              <w:rPr>
-                <w:b/>
-              </w:rPr>
-              <w:t>Ổ</w:t>
-            </w:r>
-            <w:r>
-              <w:rPr>
-                <w:b/>
-              </w:rPr>
-              <w:t xml:space="preserve"> PH</w:t>
-            </w:r>
-            <w:r>
-              <w:rPr>
-                <w:b/>
-              </w:rPr>
-              <w:t>Ầ</w:t>
-            </w:r>
-            <w:r>
-              <w:rPr>
-                <w:b/>
-              </w:rPr>
-              <w:t>N QU</w:t>
-            </w:r>
-            <w:r>
-              <w:rPr>
-                <w:b/>
-              </w:rPr>
-              <w:t>Ả</w:t>
-            </w:r>
-            <w:r>
-              <w:rPr>
-                <w:b/>
-              </w:rPr>
-              <w:t>N LÝ TÀI S</w:t>
-            </w:r>
-            <w:r>
-              <w:rPr>
-                <w:b/>
-              </w:rPr>
-              <w:t>Ả</w:t>
-            </w:r>
-            <w:r>
-              <w:rPr>
-                <w:b/>
-              </w:rPr>
-              <w:t>N THÁI BÌNH DƯƠNG (PAMCO)</w:t>
-            </w:r>
-          </w:p>
-          <w:p>
-            <w:pPr>
-              <w:spacing w:line="264" w:lineRule="auto"/>
-              <w:jc w:val="both"/>
-            </w:pPr>
-            <w:r>
-              <w:t>Đ</w:t>
-            </w:r>
-            <w:r>
-              <w:t>ị</w:t>
-            </w:r>
-            <w:r>
-              <w:t>a ch</w:t>
-            </w:r>
-            <w:r>
-              <w:t>ỉ</w:t>
-            </w:r>
-            <w:r>
-              <w:t>: T</w:t>
-            </w:r>
-            <w:r>
-              <w:t>ầ</w:t>
-            </w:r>
-            <w:r>
-              <w:t>ng 15, Kh</w:t>
-            </w:r>
-            <w:r>
-              <w:t>ố</w:t>
-            </w:r>
-            <w:r>
-              <w:t>i B, Tòa nhà Sông Đà, Đư</w:t>
-            </w:r>
-            <w:r>
-              <w:t>ờ</w:t>
-            </w:r>
-            <w:r>
-              <w:t>ng Ph</w:t>
-            </w:r>
-            <w:r>
-              <w:t>ạ</w:t>
-            </w:r>
-            <w:r>
-              <w:t>m Hùng, Phư</w:t>
-            </w:r>
-            <w:r>
-              <w:t>ờ</w:t>
-            </w:r>
-            <w:r>
-              <w:t>ng M</w:t>
-            </w:r>
-            <w:r>
-              <w:t>ỹ</w:t>
-            </w:r>
-            <w:r>
-              <w:t xml:space="preserve"> Đình 1, Qu</w:t>
-            </w:r>
-            <w:r>
-              <w:t>ậ</w:t>
-            </w:r>
-            <w:r>
-              <w:t>n Nam T</w:t>
-            </w:r>
-            <w:r>
-              <w:t>ừ</w:t>
-            </w:r>
-            <w:r>
-              <w:t xml:space="preserve"> Liêm, Thành ph</w:t>
-            </w:r>
-            <w:r>
-              <w:t>ố</w:t>
-            </w:r>
-            <w:r>
-              <w:t xml:space="preserve"> Hà N</w:t>
-            </w:r>
-            <w:r>
-              <w:t>ộ</w:t>
-            </w:r>
-            <w:r>
-              <w:t>i, Vi</w:t>
-            </w:r>
-            <w:r>
-              <w:t>ệ</w:t>
-            </w:r>
-            <w:r>
-              <w:t>t Nam</w:t>
-            </w:r>
-          </w:p>
-          <w:p>
-            <w:pPr>
-              <w:spacing w:line="264" w:lineRule="auto"/>
-              <w:jc w:val="both"/>
-            </w:pPr>
-            <w:r>
-              <w:t xml:space="preserve">MST: </w:t>
-            </w:r>
-            <w:bookmarkStart w:id="0" w:name="_GoBack"/>
-            <w:bookmarkEnd w:id="0"/>
-            <w:r>
-              <w:t>0108335072</w:t>
+              <w:t>BÊN CHO THUÊ: CÔNG TY CỔ PHẦN QUẢN LÝ TÀI SẢN THÁI BÌNH DƯƠNG (PAMCO)</w:t>
+            </w:r>
+          </w:p>
+          <w:p>
+            <w:pPr>
+              <w:spacing w:line="264" w:lineRule="auto"/>
+              <w:jc w:val="both"/>
+            </w:pPr>
+            <w:r>
+              <w:t>Địa chỉ: Tầng 15, Khối B, Tòa nhà Sông Đà, Đường Phạm Hùng, Phường Mỹ Đình 1, Quận Nam Từ Liêm, Thành phố Hà Nội, Việt Nam</w:t>
+            </w:r>
+          </w:p>
+          <w:p>
+            <w:pPr>
+              <w:spacing w:line="264" w:lineRule="auto"/>
+              <w:jc w:val="both"/>
+            </w:pPr>
+            <w:r>
+              <w:t>MST: 0108335072</w:t>
             </w:r>
           </w:p>
           <w:p>
@@ -1461,86 +836,25 @@
                 <w:rFonts w:ascii="Times New Roman" w:eastAsia="Times New Roman" w:hAnsi="Times New Roman" w:cs="Times New Roman"/>
                 <w:i/>
               </w:rPr>
-              <w:t>: Sở</w:t>
-            </w:r>
-            <w:r>
-              <w:rPr>
-                <w:rFonts w:ascii="Times New Roman" w:eastAsia="Times New Roman" w:hAnsi="Times New Roman" w:cs="Times New Roman"/>
-                <w:i/>
-              </w:rPr>
-              <w:t xml:space="preserve"> giao dịch</w:t>
-            </w:r>
-          </w:p>
-          <w:p>
-            <w:pPr>
-              <w:spacing w:line="264" w:lineRule="auto"/>
-              <w:jc w:val="both"/>
-            </w:pPr>
-            <w:r>
-              <w:t>Đ</w:t>
-            </w:r>
-            <w:r>
-              <w:t>ạ</w:t>
-            </w:r>
-            <w:r>
-              <w:t>i di</w:t>
-            </w:r>
-            <w:r>
-              <w:t>ệ</w:t>
-            </w:r>
-            <w:r>
-              <w:t>n b</w:t>
-            </w:r>
-            <w:r>
-              <w:t>ở</w:t>
-            </w:r>
-            <w:r>
-              <w:t>i: Bà Nguy</w:t>
-            </w:r>
-            <w:r>
-              <w:t>ễ</w:t>
-            </w:r>
-            <w:r>
-              <w:t>n Th</w:t>
-            </w:r>
-            <w:r>
-              <w:t>ị</w:t>
-            </w:r>
-            <w:r>
-              <w:t xml:space="preserve"> Kim Liên</w:t>
-            </w:r>
-          </w:p>
-          <w:p>
-            <w:pPr>
-              <w:spacing w:line="264" w:lineRule="auto"/>
-              <w:jc w:val="both"/>
-            </w:pPr>
-            <w:r>
-              <w:t>Ch</w:t>
-            </w:r>
-            <w:r>
-              <w:t>ứ</w:t>
-            </w:r>
-            <w:r>
-              <w:t>c v</w:t>
-            </w:r>
-            <w:r>
-              <w:t>ụ</w:t>
-            </w:r>
-            <w:r>
-              <w:t>: T</w:t>
-            </w:r>
-            <w:r>
-              <w:t>ổ</w:t>
-            </w:r>
-            <w:r>
-              <w:t>ng giám đ</w:t>
-            </w:r>
-            <w:r>
-              <w:t>ố</w:t>
-            </w:r>
-            <w:r>
-              <w:t>c</w:t>
+              <w:t>: Sở giao dịch</w:t>
+            </w:r>
+          </w:p>
+          <w:p>
+            <w:pPr>
+              <w:spacing w:line="264" w:lineRule="auto"/>
+              <w:jc w:val="both"/>
+            </w:pPr>
+            <w:r>
+              <w:t>Đại diện bởi: Bà Nguyễn Thị Kim Liên</w:t>
+            </w:r>
+          </w:p>
+          <w:p>
+            <w:pPr>
+              <w:spacing w:line="264" w:lineRule="auto"/>
+              <w:jc w:val="both"/>
+            </w:pPr>
+            <w:r>
+              <w:t>Chức vụ: Tổng giám đốc</w:t>
             </w:r>
           </w:p>
         </w:tc>
@@ -1595,10 +909,7 @@
               </w:rPr>
             </w:pPr>
             <w:r>
-              <w:t xml:space="preserve">Tax Code: </w:t>
-            </w:r>
-            <w:r>
-              <w:t>0108335072</w:t>
+              <w:t>Tax Code: 0108335072</w:t>
             </w:r>
           </w:p>
           <w:p>
@@ -1799,21 +1110,37 @@
               <w:rPr>
                 <w:color w:val="FFFFFF"/>
                 <w:highlight w:val="black"/>
-              </w:rPr>
-            </w:pPr>
-            <w:r>
-              <w:rPr>
-                <w:b/>
-              </w:rPr>
-              <w:t xml:space="preserve">BÊN THUÊ: </w:t>
-            </w:r>
-            <w:r>
-              <w:rPr>
-                <w:b/>
-                <w:color w:val="FFFFFF"/>
-                <w:highlight w:val="black"/>
-              </w:rPr>
-              <w:t xml:space="preserve"> {{ customer_name }}</w:t>
+                <w:lang w:val="en-US"/>
+              </w:rPr>
+            </w:pPr>
+            <w:r>
+              <w:rPr>
+                <w:b/>
+              </w:rPr>
+              <w:t>BÊN THUÊ:</w:t>
+            </w:r>
+            <w:r>
+              <w:rPr>
+                <w:b/>
+                <w:lang w:val="en-US"/>
+              </w:rPr>
+              <w:t xml:space="preserve"> {{ </w:t>
+            </w:r>
+            <w:proofErr w:type="spellStart"/>
+            <w:r>
+              <w:rPr>
+                <w:b/>
+                <w:lang w:val="en-US"/>
+              </w:rPr>
+              <w:t>customer_name</w:t>
+            </w:r>
+            <w:proofErr w:type="spellEnd"/>
+            <w:r>
+              <w:rPr>
+                <w:b/>
+                <w:lang w:val="en-US"/>
+              </w:rPr>
+              <w:t xml:space="preserve"> }}</w:t>
             </w:r>
           </w:p>
           <w:p>
@@ -1826,29 +1153,17 @@
               <w:rPr>
                 <w:color w:val="FFFFFF"/>
                 <w:highlight w:val="black"/>
-              </w:rPr>
-            </w:pPr>
-            <w:r>
-              <w:t>Đ</w:t>
-            </w:r>
-            <w:r>
-              <w:t>ị</w:t>
-            </w:r>
-            <w:r>
-              <w:t>a ch</w:t>
-            </w:r>
-            <w:r>
-              <w:t>ỉ</w:t>
-            </w:r>
-            <w:r>
-              <w:t xml:space="preserve">: </w:t>
-            </w:r>
-            <w:r>
-              <w:rPr>
-                <w:color w:val="FFFFFF"/>
-                <w:highlight w:val="black"/>
-              </w:rPr>
-              <w:t xml:space="preserve">      {{ address }}</w:t>
+                <w:lang w:val="en-US"/>
+              </w:rPr>
+            </w:pPr>
+            <w:r>
+              <w:t>Địa chỉ:</w:t>
+            </w:r>
+            <w:r>
+              <w:rPr>
+                <w:lang w:val="en-US"/>
+              </w:rPr>
+              <w:t xml:space="preserve"> {{ address }}</w:t>
             </w:r>
           </w:p>
           <w:p>
@@ -1861,29 +1176,31 @@
               <w:rPr>
                 <w:color w:val="FFFFFF"/>
                 <w:highlight w:val="black"/>
-              </w:rPr>
-            </w:pPr>
-            <w:r>
-              <w:t>Mã s</w:t>
-            </w:r>
-            <w:r>
-              <w:t>ố</w:t>
-            </w:r>
-            <w:r>
-              <w:t xml:space="preserve"> thu</w:t>
-            </w:r>
-            <w:r>
-              <w:t>ế</w:t>
-            </w:r>
-            <w:r>
-              <w:t xml:space="preserve">: </w:t>
-            </w:r>
-            <w:r>
-              <w:rPr>
-                <w:color w:val="FFFFFF"/>
-                <w:highlight w:val="black"/>
-              </w:rPr>
-              <w:t xml:space="preserve">     {{ tax_id }}</w:t>
+                <w:lang w:val="en-US"/>
+              </w:rPr>
+            </w:pPr>
+            <w:r>
+              <w:t>Mã số thuế:</w:t>
+            </w:r>
+            <w:r>
+              <w:rPr>
+                <w:lang w:val="en-US"/>
+              </w:rPr>
+              <w:t xml:space="preserve"> {{ </w:t>
+            </w:r>
+            <w:proofErr w:type="spellStart"/>
+            <w:r>
+              <w:rPr>
+                <w:lang w:val="en-US"/>
+              </w:rPr>
+              <w:t>tax_id</w:t>
+            </w:r>
+            <w:proofErr w:type="spellEnd"/>
+            <w:r>
+              <w:rPr>
+                <w:lang w:val="en-US"/>
+              </w:rPr>
+              <w:t xml:space="preserve"> }}</w:t>
             </w:r>
           </w:p>
           <w:p>
@@ -1896,35 +1213,17 @@
               <w:rPr>
                 <w:color w:val="FFFFFF"/>
                 <w:highlight w:val="black"/>
-              </w:rPr>
-            </w:pPr>
-            <w:r>
-              <w:t>Đ</w:t>
-            </w:r>
-            <w:r>
-              <w:t>ạ</w:t>
-            </w:r>
-            <w:r>
-              <w:t>i di</w:t>
-            </w:r>
-            <w:r>
-              <w:t>ệ</w:t>
-            </w:r>
-            <w:r>
-              <w:t>n b</w:t>
-            </w:r>
-            <w:r>
-              <w:t>ở</w:t>
-            </w:r>
-            <w:r>
-              <w:t xml:space="preserve">i: </w:t>
-            </w:r>
-            <w:r>
-              <w:rPr>
-                <w:color w:val="FFFFFF"/>
-                <w:highlight w:val="black"/>
-              </w:rPr>
-              <w:t xml:space="preserve">      {{ representative }}</w:t>
+                <w:lang w:val="en-US"/>
+              </w:rPr>
+            </w:pPr>
+            <w:r>
+              <w:t>Đại diện bởi:</w:t>
+            </w:r>
+            <w:r>
+              <w:rPr>
+                <w:lang w:val="en-US"/>
+              </w:rPr>
+              <w:t xml:space="preserve"> {{ representative }}</w:t>
             </w:r>
           </w:p>
           <w:p>
@@ -1937,29 +1236,17 @@
               <w:rPr>
                 <w:color w:val="FFFFFF"/>
                 <w:highlight w:val="black"/>
-              </w:rPr>
-            </w:pPr>
-            <w:r>
-              <w:t>Ch</w:t>
-            </w:r>
-            <w:r>
-              <w:t>ứ</w:t>
-            </w:r>
-            <w:r>
-              <w:t>c v</w:t>
-            </w:r>
-            <w:r>
-              <w:t>ụ</w:t>
-            </w:r>
-            <w:r>
-              <w:t xml:space="preserve">: </w:t>
-            </w:r>
-            <w:r>
-              <w:rPr>
-                <w:color w:val="FFFFFF"/>
-                <w:highlight w:val="black"/>
-              </w:rPr>
-              <w:t xml:space="preserve">      {{ position }}</w:t>
+                <w:lang w:val="en-US"/>
+              </w:rPr>
+            </w:pPr>
+            <w:r>
+              <w:t>Chức vụ:</w:t>
+            </w:r>
+            <w:r>
+              <w:rPr>
+                <w:lang w:val="en-US"/>
+              </w:rPr>
+              <w:t xml:space="preserve"> {{ position }}</w:t>
             </w:r>
           </w:p>
         </w:tc>
@@ -1979,24 +1266,72 @@
                 <w:i/>
                 <w:color w:val="FFFFFF"/>
                 <w:highlight w:val="black"/>
-              </w:rPr>
-            </w:pPr>
-            <w:r>
-              <w:rPr>
-                <w:b/>
-                <w:i/>
-              </w:rPr>
-              <w:t>THE LESSEE:</w:t>
-            </w:r>
-            <w:r>
-              <w:t xml:space="preserve">  </w:t>
-            </w:r>
-            <w:r>
+                <w:lang w:val="en-US"/>
+              </w:rPr>
+            </w:pPr>
+            <w:r>
+              <w:rPr>
+                <w:b/>
+                <w:i/>
+              </w:rPr>
+              <w:t>THE LESSEE</w:t>
+            </w:r>
+            <w:r>
+              <w:rPr>
+                <w:b/>
+                <w:i/>
+                <w:lang w:val="en-US"/>
+              </w:rPr>
+              <w:t xml:space="preserve">: </w:t>
+            </w:r>
+            <w:r>
+              <w:rPr>
+                <w:b/>
+                <w:lang w:val="en-US"/>
+              </w:rPr>
+              <w:t xml:space="preserve">{{ </w:t>
+            </w:r>
+            <w:proofErr w:type="spellStart"/>
+            <w:r>
+              <w:rPr>
+                <w:b/>
+                <w:lang w:val="en-US"/>
+              </w:rPr>
+              <w:t>customer_name</w:t>
+            </w:r>
+            <w:proofErr w:type="spellEnd"/>
+            <w:r>
+              <w:rPr>
+                <w:b/>
+                <w:lang w:val="en-US"/>
+              </w:rPr>
+              <w:t xml:space="preserve"> }}</w:t>
+            </w:r>
+          </w:p>
+          <w:p>
+            <w:pPr>
+              <w:tabs>
+                <w:tab w:val="left" w:pos="4983"/>
+              </w:tabs>
+              <w:spacing w:line="264" w:lineRule="auto"/>
+              <w:jc w:val="both"/>
               <w:rPr>
                 <w:color w:val="FFFFFF"/>
                 <w:highlight w:val="black"/>
-              </w:rPr>
-              <w:t xml:space="preserve">       {{ customer_name }}</w:t>
+                <w:lang w:val="en-US"/>
+              </w:rPr>
+            </w:pPr>
+            <w:r>
+              <w:rPr>
+                <w:i/>
+              </w:rPr>
+              <w:t xml:space="preserve">Address: </w:t>
+            </w:r>
+            <w:r>
+              <w:rPr>
+                <w:lang w:val="en-US"/>
+              </w:rPr>
+              <w:t>{{ address }}</w:t>
             </w:r>
           </w:p>
           <w:p>
@@ -2007,6 +1342,7 @@
               <w:spacing w:line="264" w:lineRule="auto"/>
               <w:jc w:val="both"/>
               <w:rPr>
+                <w:i/>
                 <w:color w:val="FFFFFF"/>
                 <w:highlight w:val="black"/>
               </w:rPr>
@@ -2015,15 +1351,33 @@
               <w:rPr>
                 <w:i/>
               </w:rPr>
-              <w:t xml:space="preserve">Address:  </w:t>
-            </w:r>
-            <w:r>
-              <w:rPr>
-                <w:i/>
-                <w:color w:val="FFFFFF"/>
-                <w:highlight w:val="black"/>
-              </w:rPr>
-              <w:t xml:space="preserve">        {{ address }}</w:t>
+              <w:t>Tax Code:</w:t>
+            </w:r>
+            <w:r>
+              <w:rPr>
+                <w:lang w:val="en-US"/>
+              </w:rPr>
+              <w:t xml:space="preserve"> </w:t>
+            </w:r>
+            <w:r>
+              <w:rPr>
+                <w:lang w:val="en-US"/>
+              </w:rPr>
+              <w:t xml:space="preserve">{{ </w:t>
+            </w:r>
+            <w:proofErr w:type="spellStart"/>
+            <w:r>
+              <w:rPr>
+                <w:lang w:val="en-US"/>
+              </w:rPr>
+              <w:t>tax_id</w:t>
+            </w:r>
+            <w:proofErr w:type="spellEnd"/>
+            <w:r>
+              <w:rPr>
+                <w:lang w:val="en-US"/>
+              </w:rPr>
+              <w:t xml:space="preserve"> }}</w:t>
             </w:r>
           </w:p>
           <w:p>
@@ -2043,15 +1397,13 @@
               <w:rPr>
                 <w:i/>
               </w:rPr>
-              <w:t>Tax Code:</w:t>
-            </w:r>
-            <w:r>
-              <w:rPr>
-                <w:i/>
-                <w:color w:val="FFFFFF"/>
-                <w:highlight w:val="black"/>
-              </w:rPr>
-              <w:t xml:space="preserve">          {{ tax_id }}</w:t>
+              <w:t xml:space="preserve">Represented by: </w:t>
+            </w:r>
+            <w:r>
+              <w:rPr>
+                <w:lang w:val="en-US"/>
+              </w:rPr>
+              <w:t>{{ representative }}</w:t>
             </w:r>
           </w:p>
           <w:p>
@@ -2071,55 +1423,13 @@
               <w:rPr>
                 <w:i/>
               </w:rPr>
-              <w:t xml:space="preserve">Represented by:  </w:t>
-            </w:r>
-            <w:r>
-              <w:rPr>
-                <w:i/>
-              </w:rPr>
-              <w:t xml:space="preserve">   </w:t>
-            </w:r>
-            <w:r>
-              <w:rPr>
-                <w:i/>
-                <w:color w:val="FFFFFF"/>
-                <w:highlight w:val="black"/>
-              </w:rPr>
-              <w:t xml:space="preserve">     {{ representative }}</w:t>
-            </w:r>
-          </w:p>
-          <w:p>
-            <w:pPr>
-              <w:tabs>
-                <w:tab w:val="left" w:pos="4792"/>
-              </w:tabs>
-              <w:spacing w:line="264" w:lineRule="auto"/>
-              <w:jc w:val="both"/>
-              <w:rPr>
-                <w:i/>
-                <w:color w:val="FFFFFF"/>
-                <w:highlight w:val="black"/>
-              </w:rPr>
-            </w:pPr>
-            <w:r>
-              <w:rPr>
-                <w:i/>
-              </w:rPr>
               <w:t xml:space="preserve">Position: </w:t>
             </w:r>
             <w:r>
               <w:rPr>
-                <w:i/>
-              </w:rPr>
-              <w:t xml:space="preserve"> </w:t>
-            </w:r>
-            <w:r>
-              <w:rPr>
-                <w:i/>
-                <w:color w:val="FFFFFF"/>
-                <w:highlight w:val="black"/>
-              </w:rPr>
-              <w:t xml:space="preserve">       {{ position }}</w:t>
+                <w:lang w:val="en-US"/>
+              </w:rPr>
+              <w:t>{{ position }}</w:t>
             </w:r>
           </w:p>
         </w:tc>
@@ -2138,121 +1448,17 @@
               </w:rPr>
             </w:pPr>
             <w:r>
-              <w:t>Bên cho thuê và bên thuê nh</w:t>
-            </w:r>
-            <w:r>
-              <w:t>ấ</w:t>
-            </w:r>
-            <w:r>
-              <w:t>t trí ký Biên b</w:t>
-            </w:r>
-            <w:r>
-              <w:t>ả</w:t>
-            </w:r>
-            <w:r>
-              <w:t>n thanh lý H</w:t>
-            </w:r>
-            <w:r>
-              <w:t>ợ</w:t>
-            </w:r>
-            <w:r>
-              <w:t>p đ</w:t>
-            </w:r>
-            <w:r>
-              <w:t>ồ</w:t>
-            </w:r>
-            <w:r>
-              <w:t>ng s</w:t>
-            </w:r>
-            <w:r>
-              <w:t>ố</w:t>
-            </w:r>
-            <w:r>
-              <w:t xml:space="preserve"> ......</w:t>
-            </w:r>
-            <w:r>
-              <w:rPr>
-                <w:sz w:val="24"/>
-                <w:szCs w:val="24"/>
-              </w:rPr>
-              <w:t>/202</w:t>
-            </w:r>
-            <w:r>
-              <w:rPr>
-                <w:sz w:val="24"/>
-                <w:szCs w:val="24"/>
-              </w:rPr>
-              <w:t>..</w:t>
-            </w:r>
-            <w:r>
-              <w:rPr>
-                <w:sz w:val="24"/>
-                <w:szCs w:val="24"/>
-              </w:rPr>
-              <w:t xml:space="preserve">/HDVO/PAMCO ký ngày </w:t>
-            </w:r>
-            <w:r>
-              <w:rPr>
-                <w:sz w:val="24"/>
-                <w:szCs w:val="24"/>
-              </w:rPr>
-              <w:t>…….</w:t>
-            </w:r>
-            <w:r>
-              <w:rPr>
-                <w:sz w:val="24"/>
-                <w:szCs w:val="24"/>
-              </w:rPr>
-              <w:t>/</w:t>
-            </w:r>
-            <w:r>
-              <w:rPr>
-                <w:sz w:val="24"/>
-                <w:szCs w:val="24"/>
-              </w:rPr>
-              <w:t>…….</w:t>
-            </w:r>
-            <w:r>
-              <w:rPr>
-                <w:sz w:val="24"/>
-                <w:szCs w:val="24"/>
-              </w:rPr>
-              <w:t>/202</w:t>
-            </w:r>
-            <w:r>
-              <w:rPr>
-                <w:sz w:val="24"/>
-                <w:szCs w:val="24"/>
-              </w:rPr>
-              <w:t>..</w:t>
-            </w:r>
-            <w:r>
-              <w:rPr>
-                <w:sz w:val="24"/>
-                <w:szCs w:val="24"/>
-              </w:rPr>
-              <w:t xml:space="preserve"> </w:t>
-            </w:r>
-            <w:r>
-              <w:t>v</w:t>
-            </w:r>
-            <w:r>
-              <w:t>ớ</w:t>
-            </w:r>
-            <w:r>
-              <w:t>i các đi</w:t>
-            </w:r>
-            <w:r>
-              <w:t>ề</w:t>
-            </w:r>
-            <w:r>
-              <w:t>u kho</w:t>
-            </w:r>
-            <w:r>
-              <w:t>ả</w:t>
-            </w:r>
-            <w:r>
-              <w:t>n sau đây:</w:t>
+              <w:t>Bên cho thuê và bên thuê nhất trí ký Biên bản thanh lý Hợp đồng số ......</w:t>
+            </w:r>
+            <w:r>
+              <w:rPr>
+                <w:sz w:val="24"/>
+                <w:szCs w:val="24"/>
+              </w:rPr>
+              <w:t xml:space="preserve">/202../HDVO/PAMCO ký ngày ……./……./202.. </w:t>
+            </w:r>
+            <w:r>
+              <w:t>với các điều khoản sau đây:</w:t>
             </w:r>
           </w:p>
         </w:tc>
@@ -2349,13 +1555,7 @@
               <w:rPr>
                 <w:color w:val="000000"/>
               </w:rPr>
-              <w:t xml:space="preserve"> as</w:t>
-            </w:r>
-            <w:r>
-              <w:rPr>
-                <w:color w:val="000000"/>
-              </w:rPr>
-              <w:t xml:space="preserve"> follows: </w:t>
+              <w:t xml:space="preserve"> as follows: </w:t>
             </w:r>
           </w:p>
         </w:tc>
@@ -2389,49 +1589,7 @@
                 <w:sz w:val="22"/>
                 <w:szCs w:val="22"/>
               </w:rPr>
-              <w:t>N</w:t>
-            </w:r>
-            <w:r>
-              <w:rPr>
-                <w:sz w:val="22"/>
-                <w:szCs w:val="22"/>
-              </w:rPr>
-              <w:t>Ộ</w:t>
-            </w:r>
-            <w:r>
-              <w:rPr>
-                <w:sz w:val="22"/>
-                <w:szCs w:val="22"/>
-              </w:rPr>
-              <w:t>I DUNG THANH LÝ H</w:t>
-            </w:r>
-            <w:r>
-              <w:rPr>
-                <w:sz w:val="22"/>
-                <w:szCs w:val="22"/>
-              </w:rPr>
-              <w:t>Ợ</w:t>
-            </w:r>
-            <w:r>
-              <w:rPr>
-                <w:sz w:val="22"/>
-                <w:szCs w:val="22"/>
-              </w:rPr>
-              <w:t>P Đ</w:t>
-            </w:r>
-            <w:r>
-              <w:rPr>
-                <w:sz w:val="22"/>
-                <w:szCs w:val="22"/>
-              </w:rPr>
-              <w:t>Ồ</w:t>
-            </w:r>
-            <w:r>
-              <w:rPr>
-                <w:sz w:val="22"/>
-                <w:szCs w:val="22"/>
-              </w:rPr>
-              <w:t>NG</w:t>
+              <w:t>NỘI DUNG THANH LÝ HỢP ĐỒNG</w:t>
             </w:r>
           </w:p>
         </w:tc>
@@ -2489,198 +1647,18 @@
                 <w:sz w:val="22"/>
                 <w:szCs w:val="22"/>
               </w:rPr>
-              <w:t>Bên cho thuê và bên thuê đã hoàn thành các cam k</w:t>
-            </w:r>
-            <w:r>
-              <w:rPr>
-                <w:sz w:val="22"/>
-                <w:szCs w:val="22"/>
-              </w:rPr>
-              <w:t>ế</w:t>
-            </w:r>
-            <w:r>
-              <w:rPr>
-                <w:sz w:val="22"/>
-                <w:szCs w:val="22"/>
-              </w:rPr>
-              <w:t>t đư</w:t>
-            </w:r>
-            <w:r>
-              <w:rPr>
-                <w:sz w:val="22"/>
-                <w:szCs w:val="22"/>
-              </w:rPr>
-              <w:t>ợ</w:t>
-            </w:r>
-            <w:r>
-              <w:rPr>
-                <w:sz w:val="22"/>
-                <w:szCs w:val="22"/>
-              </w:rPr>
-              <w:t>c quy đ</w:t>
-            </w:r>
-            <w:r>
-              <w:rPr>
-                <w:sz w:val="22"/>
-                <w:szCs w:val="22"/>
-              </w:rPr>
-              <w:t>ị</w:t>
-            </w:r>
-            <w:r>
-              <w:rPr>
-                <w:sz w:val="22"/>
-                <w:szCs w:val="22"/>
-              </w:rPr>
-              <w:t>nh trong h</w:t>
-            </w:r>
-            <w:r>
-              <w:rPr>
-                <w:sz w:val="22"/>
-                <w:szCs w:val="22"/>
-              </w:rPr>
-              <w:t>ợ</w:t>
-            </w:r>
-            <w:r>
-              <w:rPr>
-                <w:sz w:val="22"/>
-                <w:szCs w:val="22"/>
-              </w:rPr>
-              <w:t>p đ</w:t>
-            </w:r>
-            <w:r>
-              <w:rPr>
-                <w:sz w:val="22"/>
-                <w:szCs w:val="22"/>
-              </w:rPr>
-              <w:t>ồ</w:t>
-            </w:r>
-            <w:r>
-              <w:rPr>
-                <w:sz w:val="22"/>
-                <w:szCs w:val="22"/>
-              </w:rPr>
-              <w:t>ng đã ký k</w:t>
-            </w:r>
-            <w:r>
-              <w:rPr>
-                <w:sz w:val="22"/>
-                <w:szCs w:val="22"/>
-              </w:rPr>
-              <w:t>ế</w:t>
-            </w:r>
-            <w:r>
-              <w:rPr>
-                <w:sz w:val="22"/>
-                <w:szCs w:val="22"/>
-              </w:rPr>
-              <w:t>t.</w:t>
-            </w:r>
-          </w:p>
-          <w:p>
-            <w:r>
-              <w:t xml:space="preserve">Bên cho thuê đã cung </w:t>
-            </w:r>
-            <w:r>
-              <w:t>ứ</w:t>
-            </w:r>
-            <w:r>
-              <w:t>ng đ</w:t>
-            </w:r>
-            <w:r>
-              <w:t>ầ</w:t>
-            </w:r>
-            <w:r>
-              <w:t>y đ</w:t>
-            </w:r>
-            <w:r>
-              <w:t>ủ</w:t>
-            </w:r>
-            <w:r>
-              <w:t xml:space="preserve"> d</w:t>
-            </w:r>
-            <w:r>
-              <w:t>ị</w:t>
-            </w:r>
-            <w:r>
-              <w:t>ch v</w:t>
-            </w:r>
-            <w:r>
-              <w:t>ụ</w:t>
-            </w:r>
-            <w:r>
-              <w:t xml:space="preserve"> và đ</w:t>
-            </w:r>
-            <w:r>
-              <w:t>ả</w:t>
-            </w:r>
-            <w:r>
-              <w:t>m b</w:t>
-            </w:r>
-            <w:r>
-              <w:t>ả</w:t>
-            </w:r>
-            <w:r>
-              <w:t>o ch</w:t>
-            </w:r>
-            <w:r>
-              <w:t>ấ</w:t>
-            </w:r>
-            <w:r>
-              <w:t>t lư</w:t>
-            </w:r>
-            <w:r>
-              <w:t>ợ</w:t>
-            </w:r>
-            <w:r>
-              <w:t>ng c</w:t>
-            </w:r>
-            <w:r>
-              <w:t>ủ</w:t>
-            </w:r>
-            <w:r>
-              <w:t>a văn phòng cho thuê.</w:t>
+              <w:t>Bên cho thuê và bên thuê đã hoàn thành các cam kết được quy định trong hợp đồng đã ký kết.</w:t>
+            </w:r>
+          </w:p>
+          <w:p>
+            <w:r>
+              <w:t>Bên cho thuê đã cung ứng đầy đủ dịch vụ và đảm bảo chất lượng của văn phòng cho thuê.</w:t>
             </w:r>
           </w:p>
           <w:p>
             <w:r>
               <w:lastRenderedPageBreak/>
-              <w:t>Bên thuê đã th</w:t>
-            </w:r>
-            <w:r>
-              <w:t>ự</w:t>
-            </w:r>
-            <w:r>
-              <w:t>c hi</w:t>
-            </w:r>
-            <w:r>
-              <w:t>ệ</w:t>
-            </w:r>
-            <w:r>
-              <w:t>n đ</w:t>
-            </w:r>
-            <w:r>
-              <w:t>ầ</w:t>
-            </w:r>
-            <w:r>
-              <w:t>y đ</w:t>
-            </w:r>
-            <w:r>
-              <w:t>ủ</w:t>
-            </w:r>
-            <w:r>
-              <w:t>, đúng h</w:t>
-            </w:r>
-            <w:r>
-              <w:t>ạ</w:t>
-            </w:r>
-            <w:r>
-              <w:t>n các nghĩa v</w:t>
-            </w:r>
-            <w:r>
-              <w:t>ụ</w:t>
-            </w:r>
-            <w:r>
-              <w:t xml:space="preserve"> thanh toán cho bên cho thuê. </w:t>
+              <w:t xml:space="preserve">Bên thuê đã thực hiện đầy đủ, đúng hạn các nghĩa vụ thanh toán cho bên cho thuê. </w:t>
             </w:r>
           </w:p>
         </w:tc>
@@ -2769,133 +1747,7 @@
                 <w:szCs w:val="22"/>
               </w:rPr>
               <w:lastRenderedPageBreak/>
-              <w:t>Các bên cam k</w:t>
-            </w:r>
-            <w:r>
-              <w:rPr>
-                <w:sz w:val="22"/>
-                <w:szCs w:val="22"/>
-              </w:rPr>
-              <w:t>ế</w:t>
-            </w:r>
-            <w:r>
-              <w:rPr>
-                <w:sz w:val="22"/>
-                <w:szCs w:val="22"/>
-              </w:rPr>
-              <w:t>t không khi</w:t>
-            </w:r>
-            <w:r>
-              <w:rPr>
-                <w:sz w:val="22"/>
-                <w:szCs w:val="22"/>
-              </w:rPr>
-              <w:t>ế</w:t>
-            </w:r>
-            <w:r>
-              <w:rPr>
-                <w:sz w:val="22"/>
-                <w:szCs w:val="22"/>
-              </w:rPr>
-              <w:t>u n</w:t>
-            </w:r>
-            <w:r>
-              <w:rPr>
-                <w:sz w:val="22"/>
-                <w:szCs w:val="22"/>
-              </w:rPr>
-              <w:t>ạ</w:t>
-            </w:r>
-            <w:r>
-              <w:rPr>
-                <w:sz w:val="22"/>
-                <w:szCs w:val="22"/>
-              </w:rPr>
-              <w:t>i v</w:t>
-            </w:r>
-            <w:r>
-              <w:rPr>
-                <w:sz w:val="22"/>
-                <w:szCs w:val="22"/>
-              </w:rPr>
-              <w:t>ề</w:t>
-            </w:r>
-            <w:r>
-              <w:rPr>
-                <w:sz w:val="22"/>
-                <w:szCs w:val="22"/>
-              </w:rPr>
-              <w:t xml:space="preserve"> H</w:t>
-            </w:r>
-            <w:r>
-              <w:rPr>
-                <w:sz w:val="22"/>
-                <w:szCs w:val="22"/>
-              </w:rPr>
-              <w:t>ợ</w:t>
-            </w:r>
-            <w:r>
-              <w:rPr>
-                <w:sz w:val="22"/>
-                <w:szCs w:val="22"/>
-              </w:rPr>
-              <w:t>p đ</w:t>
-            </w:r>
-            <w:r>
-              <w:rPr>
-                <w:sz w:val="22"/>
-                <w:szCs w:val="22"/>
-              </w:rPr>
-              <w:t>ồ</w:t>
-            </w:r>
-            <w:r>
-              <w:rPr>
-                <w:sz w:val="22"/>
-                <w:szCs w:val="22"/>
-              </w:rPr>
-              <w:t>ng sau khi đã ký biên b</w:t>
-            </w:r>
-            <w:r>
-              <w:rPr>
-                <w:sz w:val="22"/>
-                <w:szCs w:val="22"/>
-              </w:rPr>
-              <w:t>ả</w:t>
-            </w:r>
-            <w:r>
-              <w:rPr>
-                <w:sz w:val="22"/>
-                <w:szCs w:val="22"/>
-              </w:rPr>
-              <w:t>n thanh lý h</w:t>
-            </w:r>
-            <w:r>
-              <w:rPr>
-                <w:sz w:val="22"/>
-                <w:szCs w:val="22"/>
-              </w:rPr>
-              <w:t>ợ</w:t>
-            </w:r>
-            <w:r>
-              <w:rPr>
-                <w:sz w:val="22"/>
-                <w:szCs w:val="22"/>
-              </w:rPr>
-              <w:t>p đ</w:t>
-            </w:r>
-            <w:r>
-              <w:rPr>
-                <w:sz w:val="22"/>
-                <w:szCs w:val="22"/>
-              </w:rPr>
-              <w:t>ồ</w:t>
-            </w:r>
-            <w:r>
-              <w:rPr>
-                <w:sz w:val="22"/>
-                <w:szCs w:val="22"/>
-              </w:rPr>
-              <w:t>ng.</w:t>
+              <w:t>Các bên cam kết không khiếu nại về Hợp đồng sau khi đã ký biên bản thanh lý hợp đồng.</w:t>
             </w:r>
           </w:p>
         </w:tc>
@@ -2948,14 +1800,7 @@
                 <w:i/>
                 <w:color w:val="212121"/>
               </w:rPr>
-              <w:t>Both parties commit not to complain about the contract after signing the office liqu</w:t>
-            </w:r>
-            <w:r>
-              <w:rPr>
-                <w:i/>
-                <w:color w:val="212121"/>
-              </w:rPr>
-              <w:t>idation contract.</w:t>
+              <w:t>Both parties commit not to complain about the contract after signing the office liquidation contract.</w:t>
             </w:r>
           </w:p>
           <w:p>
@@ -2995,273 +1840,7 @@
                 <w:sz w:val="22"/>
                 <w:szCs w:val="22"/>
               </w:rPr>
-              <w:t>1.3 Bên cho thuê có nghĩa v</w:t>
-            </w:r>
-            <w:r>
-              <w:rPr>
-                <w:sz w:val="22"/>
-                <w:szCs w:val="22"/>
-              </w:rPr>
-              <w:t>ụ</w:t>
-            </w:r>
-            <w:r>
-              <w:rPr>
-                <w:sz w:val="22"/>
-                <w:szCs w:val="22"/>
-              </w:rPr>
-              <w:t xml:space="preserve"> ph</w:t>
-            </w:r>
-            <w:r>
-              <w:rPr>
-                <w:sz w:val="22"/>
-                <w:szCs w:val="22"/>
-              </w:rPr>
-              <w:t>ả</w:t>
-            </w:r>
-            <w:r>
-              <w:rPr>
-                <w:sz w:val="22"/>
-                <w:szCs w:val="22"/>
-              </w:rPr>
-              <w:t>i hoàn tr</w:t>
-            </w:r>
-            <w:r>
-              <w:rPr>
-                <w:sz w:val="22"/>
-                <w:szCs w:val="22"/>
-              </w:rPr>
-              <w:t>ả</w:t>
-            </w:r>
-            <w:r>
-              <w:rPr>
-                <w:sz w:val="22"/>
-                <w:szCs w:val="22"/>
-              </w:rPr>
-              <w:t xml:space="preserve"> kho</w:t>
-            </w:r>
-            <w:r>
-              <w:rPr>
-                <w:sz w:val="22"/>
-                <w:szCs w:val="22"/>
-              </w:rPr>
-              <w:t>ả</w:t>
-            </w:r>
-            <w:r>
-              <w:rPr>
-                <w:sz w:val="22"/>
-                <w:szCs w:val="22"/>
-              </w:rPr>
-              <w:t>n ti</w:t>
-            </w:r>
-            <w:r>
-              <w:rPr>
-                <w:sz w:val="22"/>
-                <w:szCs w:val="22"/>
-              </w:rPr>
-              <w:t>ề</w:t>
-            </w:r>
-            <w:r>
-              <w:rPr>
-                <w:sz w:val="22"/>
-                <w:szCs w:val="22"/>
-              </w:rPr>
-              <w:t>n c</w:t>
-            </w:r>
-            <w:r>
-              <w:rPr>
-                <w:sz w:val="22"/>
-                <w:szCs w:val="22"/>
-              </w:rPr>
-              <w:t>ọ</w:t>
-            </w:r>
-            <w:r>
-              <w:rPr>
-                <w:sz w:val="22"/>
-                <w:szCs w:val="22"/>
-              </w:rPr>
-              <w:t>c cho bên thuê trong vòng 05 (năm) ngày sau khi bên thuê hoàn t</w:t>
-            </w:r>
-            <w:r>
-              <w:rPr>
-                <w:sz w:val="22"/>
-                <w:szCs w:val="22"/>
-              </w:rPr>
-              <w:t>ấ</w:t>
-            </w:r>
-            <w:r>
-              <w:rPr>
-                <w:sz w:val="22"/>
-                <w:szCs w:val="22"/>
-              </w:rPr>
-              <w:t>t nghĩa v</w:t>
-            </w:r>
-            <w:r>
-              <w:rPr>
-                <w:sz w:val="22"/>
-                <w:szCs w:val="22"/>
-              </w:rPr>
-              <w:t>ụ</w:t>
-            </w:r>
-            <w:r>
-              <w:rPr>
-                <w:sz w:val="22"/>
-                <w:szCs w:val="22"/>
-              </w:rPr>
-              <w:t xml:space="preserve"> cung c</w:t>
-            </w:r>
-            <w:r>
-              <w:rPr>
-                <w:sz w:val="22"/>
-                <w:szCs w:val="22"/>
-              </w:rPr>
-              <w:t>ấ</w:t>
-            </w:r>
-            <w:r>
-              <w:rPr>
-                <w:sz w:val="22"/>
-                <w:szCs w:val="22"/>
-              </w:rPr>
-              <w:t>p gi</w:t>
-            </w:r>
-            <w:r>
-              <w:rPr>
-                <w:sz w:val="22"/>
-                <w:szCs w:val="22"/>
-              </w:rPr>
-              <w:t>ấ</w:t>
-            </w:r>
-            <w:r>
-              <w:rPr>
-                <w:sz w:val="22"/>
-                <w:szCs w:val="22"/>
-              </w:rPr>
-              <w:t>y ch</w:t>
-            </w:r>
-            <w:r>
-              <w:rPr>
-                <w:sz w:val="22"/>
-                <w:szCs w:val="22"/>
-              </w:rPr>
-              <w:t>ứ</w:t>
-            </w:r>
-            <w:r>
-              <w:rPr>
-                <w:sz w:val="22"/>
-                <w:szCs w:val="22"/>
-              </w:rPr>
-              <w:t>ng nh</w:t>
-            </w:r>
-            <w:r>
-              <w:rPr>
-                <w:sz w:val="22"/>
-                <w:szCs w:val="22"/>
-              </w:rPr>
-              <w:t>ậ</w:t>
-            </w:r>
-            <w:r>
-              <w:rPr>
-                <w:sz w:val="22"/>
-                <w:szCs w:val="22"/>
-              </w:rPr>
-              <w:t>n đăng ký kinh doanh m</w:t>
-            </w:r>
-            <w:r>
-              <w:rPr>
-                <w:sz w:val="22"/>
-                <w:szCs w:val="22"/>
-              </w:rPr>
-              <w:t>ớ</w:t>
-            </w:r>
-            <w:r>
-              <w:rPr>
-                <w:sz w:val="22"/>
-                <w:szCs w:val="22"/>
-              </w:rPr>
-              <w:t>i và hoàn tr</w:t>
-            </w:r>
-            <w:r>
-              <w:rPr>
-                <w:sz w:val="22"/>
-                <w:szCs w:val="22"/>
-              </w:rPr>
-              <w:t>ả</w:t>
-            </w:r>
-            <w:r>
-              <w:rPr>
-                <w:sz w:val="22"/>
-                <w:szCs w:val="22"/>
-              </w:rPr>
-              <w:t xml:space="preserve"> đ</w:t>
-            </w:r>
-            <w:r>
-              <w:rPr>
-                <w:sz w:val="22"/>
-                <w:szCs w:val="22"/>
-              </w:rPr>
-              <w:t>ầ</w:t>
-            </w:r>
-            <w:r>
-              <w:rPr>
-                <w:sz w:val="22"/>
-                <w:szCs w:val="22"/>
-              </w:rPr>
-              <w:t>y đ</w:t>
-            </w:r>
-            <w:r>
-              <w:rPr>
-                <w:sz w:val="22"/>
-                <w:szCs w:val="22"/>
-              </w:rPr>
-              <w:t>ủ</w:t>
-            </w:r>
-            <w:r>
-              <w:rPr>
-                <w:sz w:val="22"/>
-                <w:szCs w:val="22"/>
-              </w:rPr>
-              <w:t xml:space="preserve"> h</w:t>
-            </w:r>
-            <w:r>
-              <w:rPr>
-                <w:sz w:val="22"/>
-                <w:szCs w:val="22"/>
-              </w:rPr>
-              <w:t>ồ</w:t>
-            </w:r>
-            <w:r>
-              <w:rPr>
-                <w:sz w:val="22"/>
-                <w:szCs w:val="22"/>
-              </w:rPr>
-              <w:t xml:space="preserve"> sơ h</w:t>
-            </w:r>
-            <w:r>
-              <w:rPr>
-                <w:sz w:val="22"/>
-                <w:szCs w:val="22"/>
-              </w:rPr>
-              <w:t>ợ</w:t>
-            </w:r>
-            <w:r>
-              <w:rPr>
-                <w:sz w:val="22"/>
-                <w:szCs w:val="22"/>
-              </w:rPr>
-              <w:t>p đ</w:t>
-            </w:r>
-            <w:r>
-              <w:rPr>
-                <w:sz w:val="22"/>
-                <w:szCs w:val="22"/>
-              </w:rPr>
-              <w:t>ồ</w:t>
-            </w:r>
-            <w:r>
-              <w:rPr>
-                <w:sz w:val="22"/>
-                <w:szCs w:val="22"/>
-              </w:rPr>
-              <w:t xml:space="preserve">ng thuê cho Bên Cho Thuê </w:t>
+              <w:t xml:space="preserve">1.3 Bên cho thuê có nghĩa vụ phải hoàn trả khoản tiền cọc cho bên thuê trong vòng 05 (năm) ngày sau khi bên thuê hoàn tất nghĩa vụ cung cấp giấy chứng nhận đăng ký kinh doanh mới và hoàn trả đầy đủ hồ sơ hợp đồng thuê cho Bên Cho Thuê </w:t>
             </w:r>
           </w:p>
         </w:tc>
@@ -3338,76 +1917,18 @@
               </w:rPr>
             </w:pPr>
             <w:r>
-              <w:t>1.4 Hai bên nh</w:t>
-            </w:r>
-            <w:r>
-              <w:t>ấ</w:t>
-            </w:r>
-            <w:r>
-              <w:t xml:space="preserve">t </w:t>
-            </w:r>
-            <w:r>
-              <w:t>trí S</w:t>
-            </w:r>
-            <w:r>
-              <w:t>ố</w:t>
-            </w:r>
-            <w:r>
-              <w:t xml:space="preserve"> ti</w:t>
-            </w:r>
-            <w:r>
-              <w:t>ề</w:t>
-            </w:r>
-            <w:r>
-              <w:t>n c</w:t>
-            </w:r>
-            <w:r>
-              <w:t>ọ</w:t>
-            </w:r>
-            <w:r>
-              <w:t>c còn l</w:t>
-            </w:r>
-            <w:r>
-              <w:t>ạ</w:t>
-            </w:r>
-            <w:r>
-              <w:t>i mà bên Cho thuê hoàn l</w:t>
-            </w:r>
-            <w:r>
-              <w:t>ạ</w:t>
-            </w:r>
-            <w:r>
-              <w:t>i cho Bên thuê là: {{ address }}.000.000 (B</w:t>
-            </w:r>
-            <w:r>
-              <w:t>ằ</w:t>
-            </w:r>
-            <w:r>
-              <w:t>ng ch</w:t>
-            </w:r>
-            <w:r>
-              <w:t>ữ</w:t>
-            </w:r>
-            <w:r>
-              <w:t>: Hai tri</w:t>
-            </w:r>
-            <w:r>
-              <w:t>ệ</w:t>
-            </w:r>
-            <w:r>
-              <w:t>u đ</w:t>
-            </w:r>
-            <w:r>
-              <w:t>ồ</w:t>
-            </w:r>
-            <w:r>
-              <w:t>ng ch</w:t>
-            </w:r>
-            <w:r>
-              <w:t>ẵ</w:t>
-            </w:r>
-            <w:r>
-              <w:t>n)</w:t>
+              <w:t xml:space="preserve">1.4 Hai bên nhất trí Số tiền cọc còn lại mà bên Cho thuê hoàn lại cho Bên thuê là: </w:t>
+            </w:r>
+            <w:r>
+              <w:rPr>
+                <w:lang w:val="en-US"/>
+              </w:rPr>
+              <w:t>2</w:t>
+            </w:r>
+            <w:bookmarkStart w:id="0" w:name="_GoBack"/>
+            <w:bookmarkEnd w:id="0"/>
+            <w:r>
+              <w:t>.000.000 (Bằng chữ: Hai triệu đồng chẵn)</w:t>
             </w:r>
           </w:p>
         </w:tc>
@@ -3753,35 +2274,7 @@
                 <w:sz w:val="22"/>
                 <w:szCs w:val="22"/>
               </w:rPr>
-              <w:t>ĐI</w:t>
-            </w:r>
-            <w:r>
-              <w:rPr>
-                <w:sz w:val="22"/>
-                <w:szCs w:val="22"/>
-              </w:rPr>
-              <w:t>Ề</w:t>
-            </w:r>
-            <w:r>
-              <w:rPr>
-                <w:sz w:val="22"/>
-                <w:szCs w:val="22"/>
-              </w:rPr>
-              <w:t>U KHO</w:t>
-            </w:r>
-            <w:r>
-              <w:rPr>
-                <w:sz w:val="22"/>
-                <w:szCs w:val="22"/>
-              </w:rPr>
-              <w:t>Ả</w:t>
-            </w:r>
-            <w:r>
-              <w:rPr>
-                <w:sz w:val="22"/>
-                <w:szCs w:val="22"/>
-              </w:rPr>
-              <w:t>N CHUNG</w:t>
+              <w:t>ĐIỀU KHOẢN CHUNG</w:t>
             </w:r>
           </w:p>
         </w:tc>
@@ -3839,7 +2332,14 @@
                 <w:szCs w:val="22"/>
                 <w:highlight w:val="yellow"/>
               </w:rPr>
-              <w:t>2.1 Hai bên nh</w:t>
+              <w:t xml:space="preserve">2.1 Hai bên nhất trí thanh lý hợp đồng số </w:t>
+            </w:r>
+            <w:r>
+              <w:rPr>
+                <w:sz w:val="22"/>
+                <w:szCs w:val="22"/>
+              </w:rPr>
+              <w:t xml:space="preserve">......./2025/HDVO/PAMCO ký ngày ……/…../202.. </w:t>
             </w:r>
             <w:r>
               <w:rPr>
@@ -3847,142 +2347,7 @@
                 <w:szCs w:val="22"/>
                 <w:highlight w:val="yellow"/>
               </w:rPr>
-              <w:t>ấ</w:t>
-            </w:r>
-            <w:r>
-              <w:rPr>
-                <w:sz w:val="22"/>
-                <w:szCs w:val="22"/>
-                <w:highlight w:val="yellow"/>
-              </w:rPr>
-              <w:t>t trí thanh lý h</w:t>
-            </w:r>
-            <w:r>
-              <w:rPr>
-                <w:sz w:val="22"/>
-                <w:szCs w:val="22"/>
-                <w:highlight w:val="yellow"/>
-              </w:rPr>
-              <w:t>ợ</w:t>
-            </w:r>
-            <w:r>
-              <w:rPr>
-                <w:sz w:val="22"/>
-                <w:szCs w:val="22"/>
-                <w:highlight w:val="yellow"/>
-              </w:rPr>
-              <w:t>p đ</w:t>
-            </w:r>
-            <w:r>
-              <w:rPr>
-                <w:sz w:val="22"/>
-                <w:szCs w:val="22"/>
-                <w:highlight w:val="yellow"/>
-              </w:rPr>
-              <w:t>ồ</w:t>
-            </w:r>
-            <w:r>
-              <w:rPr>
-                <w:sz w:val="22"/>
-                <w:szCs w:val="22"/>
-                <w:highlight w:val="yellow"/>
-              </w:rPr>
-              <w:t>ng s</w:t>
-            </w:r>
-            <w:r>
-              <w:rPr>
-                <w:sz w:val="22"/>
-                <w:szCs w:val="22"/>
-                <w:highlight w:val="yellow"/>
-              </w:rPr>
-              <w:t>ố</w:t>
-            </w:r>
-            <w:r>
-              <w:rPr>
-                <w:sz w:val="22"/>
-                <w:szCs w:val="22"/>
-                <w:highlight w:val="yellow"/>
-              </w:rPr>
-              <w:t xml:space="preserve"> </w:t>
-            </w:r>
-            <w:r>
-              <w:rPr>
-                <w:sz w:val="22"/>
-                <w:szCs w:val="22"/>
-              </w:rPr>
-              <w:t xml:space="preserve">......./2025/HDVO/PAMCO ký ngày ……/…../202.. </w:t>
-            </w:r>
-            <w:r>
-              <w:rPr>
-                <w:sz w:val="22"/>
-                <w:szCs w:val="22"/>
-                <w:highlight w:val="yellow"/>
-              </w:rPr>
-              <w:t xml:space="preserve"> mà không có b</w:t>
-            </w:r>
-            <w:r>
-              <w:rPr>
-                <w:sz w:val="22"/>
-                <w:szCs w:val="22"/>
-                <w:highlight w:val="yellow"/>
-              </w:rPr>
-              <w:t>ấ</w:t>
-            </w:r>
-            <w:r>
-              <w:rPr>
-                <w:sz w:val="22"/>
-                <w:szCs w:val="22"/>
-                <w:highlight w:val="yellow"/>
-              </w:rPr>
-              <w:t>t c</w:t>
-            </w:r>
-            <w:r>
-              <w:rPr>
-                <w:sz w:val="22"/>
-                <w:szCs w:val="22"/>
-                <w:highlight w:val="yellow"/>
-              </w:rPr>
-              <w:t>ứ</w:t>
-            </w:r>
-            <w:r>
-              <w:rPr>
-                <w:sz w:val="22"/>
-                <w:szCs w:val="22"/>
-                <w:highlight w:val="yellow"/>
-              </w:rPr>
-              <w:t xml:space="preserve"> khi</w:t>
-            </w:r>
-            <w:r>
-              <w:rPr>
-                <w:sz w:val="22"/>
-                <w:szCs w:val="22"/>
-                <w:highlight w:val="yellow"/>
-              </w:rPr>
-              <w:t>ế</w:t>
-            </w:r>
-            <w:r>
-              <w:rPr>
-                <w:sz w:val="22"/>
-                <w:szCs w:val="22"/>
-                <w:highlight w:val="yellow"/>
-              </w:rPr>
-              <w:t>u ki</w:t>
-            </w:r>
-            <w:r>
-              <w:rPr>
-                <w:sz w:val="22"/>
-                <w:szCs w:val="22"/>
-                <w:highlight w:val="yellow"/>
-              </w:rPr>
-              <w:t>ệ</w:t>
-            </w:r>
-            <w:r>
-              <w:rPr>
-                <w:sz w:val="22"/>
-                <w:szCs w:val="22"/>
-                <w:highlight w:val="yellow"/>
-              </w:rPr>
-              <w:t>n gì.</w:t>
+              <w:t xml:space="preserve"> mà không có bất cứ khiếu kiện gì.</w:t>
             </w:r>
           </w:p>
         </w:tc>
@@ -4049,400 +2414,14 @@
                 <w:sz w:val="22"/>
                 <w:szCs w:val="22"/>
               </w:rPr>
-              <w:t>2.2 Biên b</w:t>
-            </w:r>
-            <w:r>
-              <w:rPr>
-                <w:b/>
+              <w:t>2.2 Biên bản thanh lý hợp đồng có hiệu lực kể từ ngày ký,</w:t>
+            </w:r>
+            <w:r>
+              <w:rPr>
                 <w:sz w:val="22"/>
                 <w:szCs w:val="22"/>
               </w:rPr>
-              <w:t>ả</w:t>
-            </w:r>
-            <w:r>
-              <w:rPr>
-                <w:b/>
-                <w:sz w:val="22"/>
-                <w:szCs w:val="22"/>
-              </w:rPr>
-              <w:t>n thanh lý h</w:t>
-            </w:r>
-            <w:r>
-              <w:rPr>
-                <w:b/>
-                <w:sz w:val="22"/>
-                <w:szCs w:val="22"/>
-              </w:rPr>
-              <w:t>ợ</w:t>
-            </w:r>
-            <w:r>
-              <w:rPr>
-                <w:b/>
-                <w:sz w:val="22"/>
-                <w:szCs w:val="22"/>
-              </w:rPr>
-              <w:t>p đ</w:t>
-            </w:r>
-            <w:r>
-              <w:rPr>
-                <w:b/>
-                <w:sz w:val="22"/>
-                <w:szCs w:val="22"/>
-              </w:rPr>
-              <w:t>ồ</w:t>
-            </w:r>
-            <w:r>
-              <w:rPr>
-                <w:b/>
-                <w:sz w:val="22"/>
-                <w:szCs w:val="22"/>
-              </w:rPr>
-              <w:t>ng có hi</w:t>
-            </w:r>
-            <w:r>
-              <w:rPr>
-                <w:b/>
-                <w:sz w:val="22"/>
-                <w:szCs w:val="22"/>
-              </w:rPr>
-              <w:t>ệ</w:t>
-            </w:r>
-            <w:r>
-              <w:rPr>
-                <w:b/>
-                <w:sz w:val="22"/>
-                <w:szCs w:val="22"/>
-              </w:rPr>
-              <w:t>u l</w:t>
-            </w:r>
-            <w:r>
-              <w:rPr>
-                <w:b/>
-                <w:sz w:val="22"/>
-                <w:szCs w:val="22"/>
-              </w:rPr>
-              <w:t>ự</w:t>
-            </w:r>
-            <w:r>
-              <w:rPr>
-                <w:b/>
-                <w:sz w:val="22"/>
-                <w:szCs w:val="22"/>
-              </w:rPr>
-              <w:t>c</w:t>
-            </w:r>
-            <w:r>
-              <w:rPr>
-                <w:b/>
-                <w:sz w:val="22"/>
-                <w:szCs w:val="22"/>
-              </w:rPr>
-              <w:t xml:space="preserve"> k</w:t>
-            </w:r>
-            <w:r>
-              <w:rPr>
-                <w:b/>
-                <w:sz w:val="22"/>
-                <w:szCs w:val="22"/>
-              </w:rPr>
-              <w:t>ể</w:t>
-            </w:r>
-            <w:r>
-              <w:rPr>
-                <w:b/>
-                <w:sz w:val="22"/>
-                <w:szCs w:val="22"/>
-              </w:rPr>
-              <w:t xml:space="preserve"> t</w:t>
-            </w:r>
-            <w:r>
-              <w:rPr>
-                <w:b/>
-                <w:sz w:val="22"/>
-                <w:szCs w:val="22"/>
-              </w:rPr>
-              <w:t>ừ</w:t>
-            </w:r>
-            <w:r>
-              <w:rPr>
-                <w:b/>
-                <w:sz w:val="22"/>
-                <w:szCs w:val="22"/>
-              </w:rPr>
-              <w:t xml:space="preserve"> ngày ký,</w:t>
-            </w:r>
-            <w:r>
-              <w:rPr>
-                <w:sz w:val="22"/>
-                <w:szCs w:val="22"/>
-              </w:rPr>
-              <w:t xml:space="preserve"> đư</w:t>
-            </w:r>
-            <w:r>
-              <w:rPr>
-                <w:sz w:val="22"/>
-                <w:szCs w:val="22"/>
-              </w:rPr>
-              <w:t>ợ</w:t>
-            </w:r>
-            <w:r>
-              <w:rPr>
-                <w:sz w:val="22"/>
-                <w:szCs w:val="22"/>
-              </w:rPr>
-              <w:t>c l</w:t>
-            </w:r>
-            <w:r>
-              <w:rPr>
-                <w:sz w:val="22"/>
-                <w:szCs w:val="22"/>
-              </w:rPr>
-              <w:t>ậ</w:t>
-            </w:r>
-            <w:r>
-              <w:rPr>
-                <w:sz w:val="22"/>
-                <w:szCs w:val="22"/>
-              </w:rPr>
-              <w:t>p 02 (hai) có giá tr</w:t>
-            </w:r>
-            <w:r>
-              <w:rPr>
-                <w:sz w:val="22"/>
-                <w:szCs w:val="22"/>
-              </w:rPr>
-              <w:t>ị</w:t>
-            </w:r>
-            <w:r>
-              <w:rPr>
-                <w:sz w:val="22"/>
-                <w:szCs w:val="22"/>
-              </w:rPr>
-              <w:t xml:space="preserve"> pháp lý như nhau, m</w:t>
-            </w:r>
-            <w:r>
-              <w:rPr>
-                <w:sz w:val="22"/>
-                <w:szCs w:val="22"/>
-              </w:rPr>
-              <w:t>ỗ</w:t>
-            </w:r>
-            <w:r>
-              <w:rPr>
-                <w:sz w:val="22"/>
-                <w:szCs w:val="22"/>
-              </w:rPr>
-              <w:t>i bên gi</w:t>
-            </w:r>
-            <w:r>
-              <w:rPr>
-                <w:sz w:val="22"/>
-                <w:szCs w:val="22"/>
-              </w:rPr>
-              <w:t>ữ</w:t>
-            </w:r>
-            <w:r>
-              <w:rPr>
-                <w:sz w:val="22"/>
-                <w:szCs w:val="22"/>
-              </w:rPr>
-              <w:t xml:space="preserve"> 01 (m</w:t>
-            </w:r>
-            <w:r>
-              <w:rPr>
-                <w:sz w:val="22"/>
-                <w:szCs w:val="22"/>
-              </w:rPr>
-              <w:t>ộ</w:t>
-            </w:r>
-            <w:r>
-              <w:rPr>
-                <w:sz w:val="22"/>
-                <w:szCs w:val="22"/>
-              </w:rPr>
-              <w:t>t) b</w:t>
-            </w:r>
-            <w:r>
-              <w:rPr>
-                <w:sz w:val="22"/>
-                <w:szCs w:val="22"/>
-              </w:rPr>
-              <w:t>ả</w:t>
-            </w:r>
-            <w:r>
-              <w:rPr>
-                <w:sz w:val="22"/>
-                <w:szCs w:val="22"/>
-              </w:rPr>
-              <w:t>n. Trư</w:t>
-            </w:r>
-            <w:r>
-              <w:rPr>
-                <w:sz w:val="22"/>
-                <w:szCs w:val="22"/>
-              </w:rPr>
-              <w:t>ờ</w:t>
-            </w:r>
-            <w:r>
-              <w:rPr>
-                <w:sz w:val="22"/>
-                <w:szCs w:val="22"/>
-              </w:rPr>
-              <w:t>ng h</w:t>
-            </w:r>
-            <w:r>
-              <w:rPr>
-                <w:sz w:val="22"/>
-                <w:szCs w:val="22"/>
-              </w:rPr>
-              <w:t>ợ</w:t>
-            </w:r>
-            <w:r>
-              <w:rPr>
-                <w:sz w:val="22"/>
-                <w:szCs w:val="22"/>
-              </w:rPr>
-              <w:t>p có s</w:t>
-            </w:r>
-            <w:r>
-              <w:rPr>
-                <w:sz w:val="22"/>
-                <w:szCs w:val="22"/>
-              </w:rPr>
-              <w:t>ự</w:t>
-            </w:r>
-            <w:r>
-              <w:rPr>
-                <w:sz w:val="22"/>
-                <w:szCs w:val="22"/>
-              </w:rPr>
-              <w:t xml:space="preserve"> khác bi</w:t>
-            </w:r>
-            <w:r>
-              <w:rPr>
-                <w:sz w:val="22"/>
-                <w:szCs w:val="22"/>
-              </w:rPr>
-              <w:t>ệ</w:t>
-            </w:r>
-            <w:r>
-              <w:rPr>
-                <w:sz w:val="22"/>
-                <w:szCs w:val="22"/>
-              </w:rPr>
-              <w:t>t gi</w:t>
-            </w:r>
-            <w:r>
-              <w:rPr>
-                <w:sz w:val="22"/>
-                <w:szCs w:val="22"/>
-              </w:rPr>
-              <w:t>ữ</w:t>
-            </w:r>
-            <w:r>
-              <w:rPr>
-                <w:sz w:val="22"/>
-                <w:szCs w:val="22"/>
-              </w:rPr>
-              <w:t>a hai ngôn ng</w:t>
-            </w:r>
-            <w:r>
-              <w:rPr>
-                <w:sz w:val="22"/>
-                <w:szCs w:val="22"/>
-              </w:rPr>
-              <w:t>ữ</w:t>
-            </w:r>
-            <w:r>
-              <w:rPr>
-                <w:sz w:val="22"/>
-                <w:szCs w:val="22"/>
-              </w:rPr>
-              <w:t xml:space="preserve"> thì n</w:t>
-            </w:r>
-            <w:r>
-              <w:rPr>
-                <w:sz w:val="22"/>
-                <w:szCs w:val="22"/>
-              </w:rPr>
-              <w:t>ộ</w:t>
-            </w:r>
-            <w:r>
-              <w:rPr>
-                <w:sz w:val="22"/>
-                <w:szCs w:val="22"/>
-              </w:rPr>
-              <w:t>i dung ti</w:t>
-            </w:r>
-            <w:r>
-              <w:rPr>
-                <w:sz w:val="22"/>
-                <w:szCs w:val="22"/>
-              </w:rPr>
-              <w:t>ế</w:t>
-            </w:r>
-            <w:r>
-              <w:rPr>
-                <w:sz w:val="22"/>
-                <w:szCs w:val="22"/>
-              </w:rPr>
-              <w:t>ng Vi</w:t>
-            </w:r>
-            <w:r>
-              <w:rPr>
-                <w:sz w:val="22"/>
-                <w:szCs w:val="22"/>
-              </w:rPr>
-              <w:t>ệ</w:t>
-            </w:r>
-            <w:r>
-              <w:rPr>
-                <w:sz w:val="22"/>
-                <w:szCs w:val="22"/>
-              </w:rPr>
-              <w:t>t s</w:t>
-            </w:r>
-            <w:r>
-              <w:rPr>
-                <w:sz w:val="22"/>
-                <w:szCs w:val="22"/>
-              </w:rPr>
-              <w:t>ẽ</w:t>
-            </w:r>
-            <w:r>
-              <w:rPr>
-                <w:sz w:val="22"/>
-                <w:szCs w:val="22"/>
-              </w:rPr>
-              <w:t xml:space="preserve"> đư</w:t>
-            </w:r>
-            <w:r>
-              <w:rPr>
-                <w:sz w:val="22"/>
-                <w:szCs w:val="22"/>
-              </w:rPr>
-              <w:t>ợ</w:t>
-            </w:r>
-            <w:r>
-              <w:rPr>
-                <w:sz w:val="22"/>
-                <w:szCs w:val="22"/>
-              </w:rPr>
-              <w:t>c ưu tiên áp d</w:t>
-            </w:r>
-            <w:r>
-              <w:rPr>
-                <w:sz w:val="22"/>
-                <w:szCs w:val="22"/>
-              </w:rPr>
-              <w:t>ụ</w:t>
-            </w:r>
-            <w:r>
-              <w:rPr>
-                <w:sz w:val="22"/>
-                <w:szCs w:val="22"/>
-              </w:rPr>
-              <w:t>ng.</w:t>
+              <w:t xml:space="preserve"> được lập 02 (hai) có giá trị pháp lý như nhau, mỗi bên giữ 01 (một) bản. Trường hợp có sự khác biệt giữa hai ngôn ngữ thì nội dung tiếng Việt sẽ được ưu tiên áp dụng.</w:t>
             </w:r>
           </w:p>
         </w:tc>
@@ -4481,13 +2460,7 @@
               <w:rPr>
                 <w:i/>
               </w:rPr>
-              <w:t xml:space="preserve"> and is made in 02 (t</w:t>
-            </w:r>
-            <w:r>
-              <w:rPr>
-                <w:i/>
-              </w:rPr>
-              <w:t>wo) originals, each Party shall keep 01 (one) original. In case of any discrepancies between the two languages, the Vietnamese contents shall prevail.</w:t>
+              <w:t xml:space="preserve"> and is made in 02 (two) originals, each Party shall keep 01 (one) original. In case of any discrepancies between the two languages, the Vietnamese contents shall prevail.</w:t>
             </w:r>
           </w:p>
           <w:p>
@@ -4907,6 +2880,7 @@
                 <w:sz w:val="24"/>
                 <w:szCs w:val="24"/>
                 <w:highlight w:val="black"/>
+                <w:lang w:val="en-US"/>
               </w:rPr>
             </w:pPr>
             <w:r>
@@ -4924,18 +2898,9 @@
                 <w:color w:val="11131C"/>
                 <w:sz w:val="24"/>
                 <w:szCs w:val="24"/>
-              </w:rPr>
-              <w:t xml:space="preserve"> </w:t>
-            </w:r>
-            <w:r>
-              <w:rPr>
-                <w:rFonts w:ascii="Times New Roman" w:eastAsia="Times New Roman" w:hAnsi="Times New Roman" w:cs="Times New Roman"/>
-                <w:color w:val="FFFFFF"/>
-                <w:sz w:val="24"/>
-                <w:szCs w:val="24"/>
-                <w:highlight w:val="black"/>
-              </w:rPr>
-              <w:t xml:space="preserve">  {{ representative }}</w:t>
+                <w:lang w:val="en-US"/>
+              </w:rPr>
+              <w:t xml:space="preserve"> {{ representative }}</w:t>
             </w:r>
           </w:p>
         </w:tc>
@@ -5083,6 +3048,7 @@
                 <w:sz w:val="24"/>
                 <w:szCs w:val="24"/>
                 <w:highlight w:val="black"/>
+                <w:lang w:val="en-US"/>
               </w:rPr>
             </w:pPr>
             <w:r>
@@ -5092,17 +3058,17 @@
                 <w:sz w:val="24"/>
                 <w:szCs w:val="24"/>
               </w:rPr>
-              <w:t xml:space="preserve"> Title: </w:t>
-            </w:r>
-            <w:r>
-              <w:rPr>
-                <w:rFonts w:ascii="Times New Roman" w:eastAsia="Times New Roman" w:hAnsi="Times New Roman" w:cs="Times New Roman"/>
-                <w:color w:val="FFFFFF"/>
-                <w:sz w:val="24"/>
-                <w:szCs w:val="24"/>
-                <w:highlight w:val="black"/>
-              </w:rPr>
-              <w:t xml:space="preserve">   {{ position }}</w:t>
+              <w:t xml:space="preserve"> Title:</w:t>
+            </w:r>
+            <w:r>
+              <w:rPr>
+                <w:rFonts w:ascii="Times New Roman" w:eastAsia="Times New Roman" w:hAnsi="Times New Roman" w:cs="Times New Roman"/>
+                <w:color w:val="11131C"/>
+                <w:sz w:val="24"/>
+                <w:szCs w:val="24"/>
+                <w:lang w:val="en-US"/>
+              </w:rPr>
+              <w:t xml:space="preserve"> {{ position }}</w:t>
             </w:r>
           </w:p>
         </w:tc>
@@ -5645,7 +3611,7 @@
             </wp:anchor>
           </w:drawing>
         </mc:Choice>
-        <mc:Fallback xmlns:cr="http://schemas.microsoft.com/office/comments/2020/reactions" xmlns="http://schemas.microsoft.com/office/tasks/2019/documenttasks" xmlns:w16cex="http://schemas.microsoft.com/office/word/2018/wordml/cex" xmlns:w16="http://schemas.microsoft.com/office/word/2018/wordml" xmlns:dgm="http://schemas.openxmlformats.org/drawingml/2006/diagram" xmlns:lc="http://schemas.openxmlformats.org/drawingml/2006/lockedCanvas" xmlns:c="http://schemas.openxmlformats.org/drawingml/2006/chart" xmlns:pic="http://schemas.openxmlformats.org/drawingml/2006/picture" xmlns:a="http://schemas.openxmlformats.org/drawingml/2006/main" xmlns:sl="http://schemas.openxmlformats.org/schemaLibrary/2006/main">
+        <mc:Fallback xmlns:sl="http://schemas.openxmlformats.org/schemaLibrary/2006/main" xmlns:a="http://schemas.openxmlformats.org/drawingml/2006/main" xmlns:pic="http://schemas.openxmlformats.org/drawingml/2006/picture" xmlns:c="http://schemas.openxmlformats.org/drawingml/2006/chart" xmlns:lc="http://schemas.openxmlformats.org/drawingml/2006/lockedCanvas" xmlns:dgm="http://schemas.openxmlformats.org/drawingml/2006/diagram" xmlns:w16="http://schemas.microsoft.com/office/word/2018/wordml" xmlns:w16cex="http://schemas.microsoft.com/office/word/2018/wordml/cex" xmlns="http://schemas.microsoft.com/office/tasks/2019/documenttasks" xmlns:cr="http://schemas.microsoft.com/office/comments/2020/reactions">
           <w:drawing>
             <wp:anchor allowOverlap="1" behindDoc="0" distB="0" distT="0" distL="114300" distR="114300" hidden="0" layoutInCell="1" locked="0" relativeHeight="0" simplePos="0">
               <wp:simplePos x="0" y="0"/>
@@ -5848,7 +3814,7 @@
             </wp:anchor>
           </w:drawing>
         </mc:Choice>
-        <mc:Fallback xmlns:cr="http://schemas.microsoft.com/office/comments/2020/reactions" xmlns="http://schemas.microsoft.com/office/tasks/2019/documenttasks" xmlns:w16cex="http://schemas.microsoft.com/office/word/2018/wordml/cex" xmlns:w16="http://schemas.microsoft.com/office/word/2018/wordml" xmlns:dgm="http://schemas.openxmlformats.org/drawingml/2006/diagram" xmlns:lc="http://schemas.openxmlformats.org/drawingml/2006/lockedCanvas" xmlns:c="http://schemas.openxmlformats.org/drawingml/2006/chart" xmlns:pic="http://schemas.openxmlformats.org/drawingml/2006/picture" xmlns:a="http://schemas.openxmlformats.org/drawingml/2006/main" xmlns:sl="http://schemas.openxmlformats.org/schemaLibrary/2006/main">
+        <mc:Fallback xmlns:sl="http://schemas.openxmlformats.org/schemaLibrary/2006/main" xmlns:a="http://schemas.openxmlformats.org/drawingml/2006/main" xmlns:pic="http://schemas.openxmlformats.org/drawingml/2006/picture" xmlns:c="http://schemas.openxmlformats.org/drawingml/2006/chart" xmlns:lc="http://schemas.openxmlformats.org/drawingml/2006/lockedCanvas" xmlns:dgm="http://schemas.openxmlformats.org/drawingml/2006/diagram" xmlns:w16="http://schemas.microsoft.com/office/word/2018/wordml" xmlns:w16cex="http://schemas.microsoft.com/office/word/2018/wordml/cex" xmlns="http://schemas.microsoft.com/office/tasks/2019/documenttasks" xmlns:cr="http://schemas.microsoft.com/office/comments/2020/reactions">
           <w:drawing>
             <wp:anchor allowOverlap="1" behindDoc="0" distB="0" distT="0" distL="114300" distR="114300" hidden="0" layoutInCell="1" locked="0" relativeHeight="0" simplePos="0">
               <wp:simplePos x="0" y="0"/>

</xml_diff>